<commit_message>
New changes to almost all of the documents
Changed the images to only images from FBI (CBS) and updated the formatting so all the pages look the same.
</commit_message>
<xml_diff>
--- a/Step9/9-4 - Critical Incident Response Group.docx
+++ b/Step9/9-4 - Critical Incident Response Group.docx
@@ -72,16 +72,16 @@
           <w:noProof/>
         </w:rPr>
         <w:drawing>
-          <wp:anchor distT="0" distB="0" distL="114300" distR="114300" simplePos="0" relativeHeight="251661312" behindDoc="0" locked="0" layoutInCell="1" allowOverlap="1" wp14:anchorId="47CB5461" wp14:editId="42CC3579">
+          <wp:anchor distT="0" distB="0" distL="114300" distR="114300" simplePos="0" relativeHeight="251661312" behindDoc="0" locked="0" layoutInCell="1" allowOverlap="1" wp14:anchorId="47CB5461" wp14:editId="4BE08A7A">
             <wp:simplePos x="0" y="0"/>
             <wp:positionH relativeFrom="column">
-              <wp:posOffset>-459740</wp:posOffset>
+              <wp:posOffset>-458166</wp:posOffset>
             </wp:positionH>
             <wp:positionV relativeFrom="paragraph">
-              <wp:posOffset>305435</wp:posOffset>
+              <wp:posOffset>281742</wp:posOffset>
             </wp:positionV>
-            <wp:extent cx="7781925" cy="4705208"/>
-            <wp:effectExtent l="0" t="0" r="0" b="635"/>
+            <wp:extent cx="7783305" cy="4728740"/>
+            <wp:effectExtent l="0" t="0" r="8255" b="0"/>
             <wp:wrapNone/>
             <wp:docPr id="5" name="Picture 5"/>
             <wp:cNvGraphicFramePr>
@@ -102,13 +102,13 @@
                         </a:ext>
                       </a:extLst>
                     </a:blip>
-                    <a:srcRect t="3645" b="3010"/>
+                    <a:srcRect t="2530" b="6416"/>
                     <a:stretch/>
                   </pic:blipFill>
                   <pic:spPr bwMode="auto">
                     <a:xfrm>
                       <a:off x="0" y="0"/>
-                      <a:ext cx="7799389" cy="4715767"/>
+                      <a:ext cx="7799325" cy="4738473"/>
                     </a:xfrm>
                     <a:prstGeom prst="rect">
                       <a:avLst/>
@@ -137,7 +137,10 @@
     </w:p>
     <w:p/>
     <w:p/>
-    <w:p/>
+    <w:p>
+      <w:bookmarkStart w:id="0" w:name="_GoBack"/>
+    </w:p>
+    <w:bookmarkEnd w:id="0"/>
     <w:p>
       <w:pPr>
         <w:tabs>
@@ -402,8 +405,6 @@
           </wp:anchor>
         </w:drawing>
       </w:r>
-      <w:bookmarkStart w:id="0" w:name="_GoBack"/>
-      <w:bookmarkEnd w:id="0"/>
     </w:p>
     <w:sectPr>
       <w:pgSz w:w="12240" w:h="15840"/>

</xml_diff>